<commit_message>
Solutions for the questions 4 and 8
</commit_message>
<xml_diff>
--- a/hypothesis/Jayalakshmi Agrotech - case study/ANALYTICS EMPOWERING AGRICULTURE CASE QUESTIONS.docx
+++ b/hypothesis/Jayalakshmi Agrotech - case study/ANALYTICS EMPOWERING AGRICULTURE CASE QUESTIONS.docx
@@ -44,8 +44,6 @@
         </w:rPr>
         <w:t>JAYALAXMI AGRO TECH</w:t>
       </w:r>
-      <w:bookmarkStart w:id="0" w:name="_GoBack"/>
-      <w:bookmarkEnd w:id="0"/>
     </w:p>
     <w:p>
       <w:pPr>
@@ -177,6 +175,105 @@
       <w:pPr>
         <w:pStyle w:val="NoSpacing"/>
         <w:spacing w:line="276" w:lineRule="auto"/>
+        <w:ind w:left="426"/>
+        <w:jc w:val="both"/>
+        <w:rPr>
+          <w:rFonts w:ascii="Times New Roman" w:eastAsia="MS Mincho" w:hAnsi="Times New Roman" w:cs="Times New Roman"/>
+          <w:bCs/>
+          <w:lang w:bidi="hi-IN"/>
+        </w:rPr>
+      </w:pPr>
+    </w:p>
+    <w:p>
+      <w:pPr>
+        <w:pStyle w:val="NoSpacing"/>
+        <w:spacing w:line="276" w:lineRule="auto"/>
+        <w:ind w:left="426"/>
+        <w:jc w:val="both"/>
+        <w:rPr>
+          <w:rFonts w:ascii="Times New Roman" w:eastAsia="MS Mincho" w:hAnsi="Times New Roman" w:cs="Times New Roman"/>
+          <w:bCs/>
+          <w:lang w:bidi="hi-IN"/>
+        </w:rPr>
+      </w:pPr>
+      <w:r>
+        <w:rPr>
+          <w:rFonts w:ascii="Times New Roman" w:eastAsia="MS Mincho" w:hAnsi="Times New Roman" w:cs="Times New Roman"/>
+          <w:bCs/>
+          <w:lang w:bidi="hi-IN"/>
+        </w:rPr>
+        <w:t>H0: d6&lt;=60</w:t>
+      </w:r>
+    </w:p>
+    <w:p>
+      <w:pPr>
+        <w:pStyle w:val="NoSpacing"/>
+        <w:spacing w:line="276" w:lineRule="auto"/>
+        <w:ind w:left="426"/>
+        <w:jc w:val="both"/>
+        <w:rPr>
+          <w:rFonts w:ascii="Times New Roman" w:eastAsia="MS Mincho" w:hAnsi="Times New Roman" w:cs="Times New Roman"/>
+          <w:bCs/>
+          <w:lang w:bidi="hi-IN"/>
+        </w:rPr>
+      </w:pPr>
+      <w:r>
+        <w:rPr>
+          <w:rFonts w:ascii="Times New Roman" w:eastAsia="MS Mincho" w:hAnsi="Times New Roman" w:cs="Times New Roman"/>
+          <w:bCs/>
+          <w:lang w:bidi="hi-IN"/>
+        </w:rPr>
+        <w:t>H</w:t>
+      </w:r>
+      <w:proofErr w:type="gramStart"/>
+      <w:r>
+        <w:rPr>
+          <w:rFonts w:ascii="Times New Roman" w:eastAsia="MS Mincho" w:hAnsi="Times New Roman" w:cs="Times New Roman"/>
+          <w:bCs/>
+          <w:lang w:bidi="hi-IN"/>
+        </w:rPr>
+        <w:t>1 :</w:t>
+      </w:r>
+      <w:proofErr w:type="gramEnd"/>
+      <w:r>
+        <w:rPr>
+          <w:rFonts w:ascii="Times New Roman" w:eastAsia="MS Mincho" w:hAnsi="Times New Roman" w:cs="Times New Roman"/>
+          <w:bCs/>
+          <w:lang w:bidi="hi-IN"/>
+        </w:rPr>
+        <w:t xml:space="preserve"> d6&gt; 60, since Oct 2017</w:t>
+      </w:r>
+    </w:p>
+    <w:p>
+      <w:pPr>
+        <w:pStyle w:val="NoSpacing"/>
+        <w:spacing w:line="276" w:lineRule="auto"/>
+        <w:ind w:left="426" w:hanging="426"/>
+        <w:jc w:val="both"/>
+        <w:rPr>
+          <w:rFonts w:ascii="Times New Roman" w:eastAsia="MS Mincho" w:hAnsi="Times New Roman" w:cs="Times New Roman"/>
+          <w:bCs/>
+          <w:lang w:bidi="hi-IN"/>
+        </w:rPr>
+      </w:pPr>
+    </w:p>
+    <w:p>
+      <w:pPr>
+        <w:pStyle w:val="NoSpacing"/>
+        <w:spacing w:line="276" w:lineRule="auto"/>
+        <w:ind w:left="426" w:hanging="426"/>
+        <w:jc w:val="both"/>
+        <w:rPr>
+          <w:rFonts w:ascii="Times New Roman" w:eastAsia="MS Mincho" w:hAnsi="Times New Roman" w:cs="Times New Roman"/>
+          <w:bCs/>
+          <w:lang w:bidi="hi-IN"/>
+        </w:rPr>
+      </w:pPr>
+    </w:p>
+    <w:p>
+      <w:pPr>
+        <w:pStyle w:val="NoSpacing"/>
+        <w:spacing w:line="276" w:lineRule="auto"/>
         <w:ind w:left="426" w:hanging="426"/>
         <w:jc w:val="both"/>
         <w:rPr>
@@ -243,6 +340,40 @@
     <w:p>
       <w:pPr>
         <w:pStyle w:val="NoSpacing"/>
+        <w:spacing w:line="276" w:lineRule="auto"/>
+        <w:ind w:left="426" w:hanging="426"/>
+        <w:jc w:val="both"/>
+        <w:rPr>
+          <w:rFonts w:ascii="Times New Roman" w:eastAsia="MS Mincho" w:hAnsi="Times New Roman" w:cs="Times New Roman"/>
+          <w:bCs/>
+          <w:lang w:bidi="hi-IN"/>
+        </w:rPr>
+      </w:pPr>
+      <w:r>
+        <w:rPr>
+          <w:rFonts w:ascii="Times New Roman" w:eastAsia="MS Mincho" w:hAnsi="Times New Roman" w:cs="Times New Roman"/>
+          <w:bCs/>
+          <w:lang w:bidi="hi-IN"/>
+        </w:rPr>
+        <w:t>Z test for proportions</w:t>
+      </w:r>
+    </w:p>
+    <w:p>
+      <w:pPr>
+        <w:pStyle w:val="NoSpacing"/>
+        <w:spacing w:line="276" w:lineRule="auto"/>
+        <w:ind w:left="426" w:hanging="426"/>
+        <w:jc w:val="both"/>
+        <w:rPr>
+          <w:rFonts w:ascii="Times New Roman" w:eastAsia="MS Mincho" w:hAnsi="Times New Roman" w:cs="Times New Roman"/>
+          <w:bCs/>
+          <w:lang w:bidi="hi-IN"/>
+        </w:rPr>
+      </w:pPr>
+    </w:p>
+    <w:p>
+      <w:pPr>
+        <w:pStyle w:val="NoSpacing"/>
         <w:numPr>
           <w:ilvl w:val="0"/>
           <w:numId w:val="1"/>
@@ -435,15 +566,41 @@
     </w:p>
     <w:p>
       <w:pPr>
-        <w:spacing w:after="0"/>
-        <w:ind w:left="426" w:hanging="426"/>
-        <w:jc w:val="both"/>
-        <w:rPr>
-          <w:rFonts w:ascii="Times New Roman" w:eastAsia="MS Mincho" w:hAnsi="Times New Roman" w:cs="Times New Roman"/>
-          <w:bCs/>
-          <w:szCs w:val="22"/>
-        </w:rPr>
-      </w:pPr>
+        <w:pStyle w:val="NoSpacing"/>
+        <w:spacing w:line="276" w:lineRule="auto"/>
+        <w:jc w:val="both"/>
+        <w:rPr>
+          <w:rFonts w:ascii="Times New Roman" w:eastAsia="MS Mincho" w:hAnsi="Times New Roman" w:cs="Times New Roman"/>
+          <w:bCs/>
+          <w:lang w:bidi="hi-IN"/>
+        </w:rPr>
+      </w:pPr>
+      <w:r>
+        <w:rPr>
+          <w:rFonts w:ascii="Times New Roman" w:eastAsia="MS Mincho" w:hAnsi="Times New Roman" w:cs="Times New Roman"/>
+          <w:bCs/>
+          <w:lang w:bidi="hi-IN"/>
+        </w:rPr>
+        <w:t xml:space="preserve">Population mean </w:t>
+      </w:r>
+      <w:proofErr w:type="spellStart"/>
+      <w:r>
+        <w:rPr>
+          <w:rFonts w:ascii="Times New Roman" w:eastAsia="MS Mincho" w:hAnsi="Times New Roman" w:cs="Times New Roman"/>
+          <w:bCs/>
+          <w:lang w:bidi="hi-IN"/>
+        </w:rPr>
+        <w:t>comparsion</w:t>
+      </w:r>
+      <w:proofErr w:type="spellEnd"/>
+      <w:r>
+        <w:rPr>
+          <w:rFonts w:ascii="Times New Roman" w:eastAsia="MS Mincho" w:hAnsi="Times New Roman" w:cs="Times New Roman"/>
+          <w:bCs/>
+          <w:lang w:bidi="hi-IN"/>
+        </w:rPr>
+        <w:t>.</w:t>
+      </w:r>
     </w:p>
     <w:p>
       <w:pPr>
@@ -480,15 +637,60 @@
     <w:p>
       <w:pPr>
         <w:pStyle w:val="NoSpacing"/>
+        <w:numPr>
+          <w:ilvl w:val="0"/>
+          <w:numId w:val="3"/>
+        </w:numPr>
         <w:spacing w:line="276" w:lineRule="auto"/>
-        <w:ind w:left="426" w:hanging="426"/>
-        <w:jc w:val="both"/>
-        <w:rPr>
-          <w:rFonts w:ascii="Times New Roman" w:eastAsia="MS Mincho" w:hAnsi="Times New Roman" w:cs="Times New Roman"/>
-          <w:bCs/>
-          <w:lang w:bidi="hi-IN"/>
-        </w:rPr>
-      </w:pPr>
+        <w:jc w:val="both"/>
+        <w:rPr>
+          <w:rFonts w:ascii="Times New Roman" w:eastAsia="MS Mincho" w:hAnsi="Times New Roman" w:cs="Times New Roman"/>
+          <w:bCs/>
+          <w:lang w:bidi="hi-IN"/>
+        </w:rPr>
+      </w:pPr>
+      <w:proofErr w:type="spellStart"/>
+      <w:r>
+        <w:rPr>
+          <w:rFonts w:ascii="Times New Roman" w:eastAsia="MS Mincho" w:hAnsi="Times New Roman" w:cs="Times New Roman"/>
+          <w:bCs/>
+          <w:lang w:bidi="hi-IN"/>
+        </w:rPr>
+        <w:t>Annova</w:t>
+      </w:r>
+      <w:proofErr w:type="spellEnd"/>
+      <w:r>
+        <w:rPr>
+          <w:rFonts w:ascii="Times New Roman" w:eastAsia="MS Mincho" w:hAnsi="Times New Roman" w:cs="Times New Roman"/>
+          <w:bCs/>
+          <w:lang w:bidi="hi-IN"/>
+        </w:rPr>
+        <w:t xml:space="preserve"> test.</w:t>
+      </w:r>
+    </w:p>
+    <w:p>
+      <w:pPr>
+        <w:pStyle w:val="NoSpacing"/>
+        <w:numPr>
+          <w:ilvl w:val="0"/>
+          <w:numId w:val="3"/>
+        </w:numPr>
+        <w:spacing w:line="276" w:lineRule="auto"/>
+        <w:jc w:val="both"/>
+        <w:rPr>
+          <w:rFonts w:ascii="Times New Roman" w:eastAsia="MS Mincho" w:hAnsi="Times New Roman" w:cs="Times New Roman"/>
+          <w:bCs/>
+          <w:lang w:bidi="hi-IN"/>
+        </w:rPr>
+      </w:pPr>
+      <w:r>
+        <w:rPr>
+          <w:rFonts w:ascii="Times New Roman" w:eastAsia="MS Mincho" w:hAnsi="Times New Roman" w:cs="Times New Roman"/>
+          <w:bCs/>
+          <w:lang w:bidi="hi-IN"/>
+        </w:rPr>
+        <w:t>U1&gt;= u2</w:t>
+      </w:r>
     </w:p>
     <w:p>
       <w:pPr>
@@ -658,6 +860,9 @@
         <w:spacing w:line="276" w:lineRule="auto"/>
         <w:ind w:left="426" w:hanging="426"/>
         <w:jc w:val="both"/>
+        <w:rPr>
+          <w:highlight w:val="yellow"/>
+        </w:rPr>
       </w:pPr>
       <w:r>
         <w:rPr>
@@ -745,47 +950,16 @@
           <w:bCs/>
           <w:lang w:bidi="hi-IN"/>
         </w:rPr>
-        <w:t xml:space="preserve"> the mean usage pattern </w:t>
-      </w:r>
-      <w:r>
-        <w:rPr>
-          <w:rFonts w:ascii="Times New Roman" w:eastAsia="MS Mincho" w:hAnsi="Times New Roman" w:cs="Times New Roman"/>
-          <w:bCs/>
-          <w:lang w:bidi="hi-IN"/>
-        </w:rPr>
-        <w:t xml:space="preserve">would </w:t>
-      </w:r>
-      <w:r>
-        <w:rPr>
-          <w:rFonts w:ascii="Times New Roman" w:eastAsia="MS Mincho" w:hAnsi="Times New Roman" w:cs="Times New Roman"/>
-          <w:bCs/>
-          <w:lang w:bidi="hi-IN"/>
-        </w:rPr>
-        <w:t xml:space="preserve">start to show </w:t>
-      </w:r>
-      <w:r>
-        <w:rPr>
-          <w:rFonts w:ascii="Times New Roman" w:eastAsia="MS Mincho" w:hAnsi="Times New Roman" w:cs="Times New Roman"/>
-          <w:bCs/>
-          <w:lang w:bidi="hi-IN"/>
-        </w:rPr>
-        <w:t xml:space="preserve">a </w:t>
-      </w:r>
-      <w:r>
-        <w:rPr>
-          <w:rFonts w:ascii="Times New Roman" w:eastAsia="MS Mincho" w:hAnsi="Times New Roman" w:cs="Times New Roman"/>
-          <w:bCs/>
-          <w:lang w:bidi="hi-IN"/>
-        </w:rPr>
-        <w:t>statistically significant shift</w:t>
-      </w:r>
-      <w:r>
-        <w:rPr>
-          <w:rFonts w:ascii="Times New Roman" w:eastAsia="MS Mincho" w:hAnsi="Times New Roman" w:cs="Times New Roman"/>
-          <w:bCs/>
-          <w:lang w:bidi="hi-IN"/>
-        </w:rPr>
-        <w:t xml:space="preserve">. </w:t>
+        <w:t xml:space="preserve"> </w:t>
+      </w:r>
+      <w:r>
+        <w:rPr>
+          <w:rFonts w:ascii="Times New Roman" w:eastAsia="MS Mincho" w:hAnsi="Times New Roman" w:cs="Times New Roman"/>
+          <w:bCs/>
+          <w:highlight w:val="yellow"/>
+          <w:lang w:bidi="hi-IN"/>
+        </w:rPr>
+        <w:t xml:space="preserve">the mean usage pattern would start to show a statistically significant shift. </w:t>
       </w:r>
     </w:p>
     <w:p>
@@ -794,6 +968,8 @@
         <w:spacing w:line="276" w:lineRule="auto"/>
         <w:ind w:left="426" w:hanging="426"/>
       </w:pPr>
+      <w:bookmarkStart w:id="0" w:name="_GoBack"/>
+      <w:bookmarkEnd w:id="0"/>
     </w:p>
     <w:p>
       <w:pPr>
@@ -1024,6 +1200,95 @@
 <file path=word/numbering.xml><?xml version="1.0" encoding="utf-8"?>
 <w:numbering xmlns:wpc="http://schemas.microsoft.com/office/word/2010/wordprocessingCanvas" xmlns:cx="http://schemas.microsoft.com/office/drawing/2014/chartex" xmlns:cx1="http://schemas.microsoft.com/office/drawing/2015/9/8/chartex" xmlns:cx2="http://schemas.microsoft.com/office/drawing/2015/10/21/chartex" xmlns:cx3="http://schemas.microsoft.com/office/drawing/2016/5/9/chartex" xmlns:cx4="http://schemas.microsoft.com/office/drawing/2016/5/10/chartex" xmlns:cx5="http://schemas.microsoft.com/office/drawing/2016/5/11/chartex" xmlns:cx6="http://schemas.microsoft.com/office/drawing/2016/5/12/chartex" xmlns:cx7="http://schemas.microsoft.com/office/drawing/2016/5/13/chartex" xmlns:cx8="http://schemas.microsoft.com/office/drawing/2016/5/14/chartex" xmlns:mc="http://schemas.openxmlformats.org/markup-compatibility/2006" xmlns:aink="http://schemas.microsoft.com/office/drawing/2016/ink" xmlns:am3d="http://schemas.microsoft.com/office/drawing/2017/model3d" xmlns:o="urn:schemas-microsoft-com:office:office" xmlns:r="http://schemas.openxmlformats.org/officeDocument/2006/relationships" xmlns:m="http://schemas.openxmlformats.org/officeDocument/2006/math" xmlns:v="urn:schemas-microsoft-com:vml" xmlns:wp14="http://schemas.microsoft.com/office/word/2010/wordprocessingDrawing" xmlns:wp="http://schemas.openxmlformats.org/drawingml/2006/wordprocessingDrawing" xmlns:w10="urn:schemas-microsoft-com:office:word" xmlns:w="http://schemas.openxmlformats.org/wordprocessingml/2006/main" xmlns:w14="http://schemas.microsoft.com/office/word/2010/wordml" xmlns:w15="http://schemas.microsoft.com/office/word/2012/wordml" xmlns:w16cid="http://schemas.microsoft.com/office/word/2016/wordml/cid" xmlns:w16se="http://schemas.microsoft.com/office/word/2015/wordml/symex" xmlns:wpg="http://schemas.microsoft.com/office/word/2010/wordprocessingGroup" xmlns:wpi="http://schemas.microsoft.com/office/word/2010/wordprocessingInk" xmlns:wne="http://schemas.microsoft.com/office/word/2006/wordml" xmlns:wps="http://schemas.microsoft.com/office/word/2010/wordprocessingShape" mc:Ignorable="w14 w15 w16se w16cid wp14">
   <w:abstractNum w:abstractNumId="0" w15:restartNumberingAfterBreak="0">
+    <w:nsid w:val="33A86EC3"/>
+    <w:multiLevelType w:val="hybridMultilevel"/>
+    <w:tmpl w:val="461E631A"/>
+    <w:lvl w:ilvl="0" w:tplc="4A727364">
+      <w:start w:val="1"/>
+      <w:numFmt w:val="lowerLetter"/>
+      <w:lvlText w:val="%1-"/>
+      <w:lvlJc w:val="left"/>
+      <w:pPr>
+        <w:ind w:left="720" w:hanging="360"/>
+      </w:pPr>
+      <w:rPr>
+        <w:rFonts w:hint="default"/>
+      </w:rPr>
+    </w:lvl>
+    <w:lvl w:ilvl="1" w:tplc="04090019" w:tentative="1">
+      <w:start w:val="1"/>
+      <w:numFmt w:val="lowerLetter"/>
+      <w:lvlText w:val="%2."/>
+      <w:lvlJc w:val="left"/>
+      <w:pPr>
+        <w:ind w:left="1440" w:hanging="360"/>
+      </w:pPr>
+    </w:lvl>
+    <w:lvl w:ilvl="2" w:tplc="0409001B" w:tentative="1">
+      <w:start w:val="1"/>
+      <w:numFmt w:val="lowerRoman"/>
+      <w:lvlText w:val="%3."/>
+      <w:lvlJc w:val="right"/>
+      <w:pPr>
+        <w:ind w:left="2160" w:hanging="180"/>
+      </w:pPr>
+    </w:lvl>
+    <w:lvl w:ilvl="3" w:tplc="0409000F" w:tentative="1">
+      <w:start w:val="1"/>
+      <w:numFmt w:val="decimal"/>
+      <w:lvlText w:val="%4."/>
+      <w:lvlJc w:val="left"/>
+      <w:pPr>
+        <w:ind w:left="2880" w:hanging="360"/>
+      </w:pPr>
+    </w:lvl>
+    <w:lvl w:ilvl="4" w:tplc="04090019" w:tentative="1">
+      <w:start w:val="1"/>
+      <w:numFmt w:val="lowerLetter"/>
+      <w:lvlText w:val="%5."/>
+      <w:lvlJc w:val="left"/>
+      <w:pPr>
+        <w:ind w:left="3600" w:hanging="360"/>
+      </w:pPr>
+    </w:lvl>
+    <w:lvl w:ilvl="5" w:tplc="0409001B" w:tentative="1">
+      <w:start w:val="1"/>
+      <w:numFmt w:val="lowerRoman"/>
+      <w:lvlText w:val="%6."/>
+      <w:lvlJc w:val="right"/>
+      <w:pPr>
+        <w:ind w:left="4320" w:hanging="180"/>
+      </w:pPr>
+    </w:lvl>
+    <w:lvl w:ilvl="6" w:tplc="0409000F" w:tentative="1">
+      <w:start w:val="1"/>
+      <w:numFmt w:val="decimal"/>
+      <w:lvlText w:val="%7."/>
+      <w:lvlJc w:val="left"/>
+      <w:pPr>
+        <w:ind w:left="5040" w:hanging="360"/>
+      </w:pPr>
+    </w:lvl>
+    <w:lvl w:ilvl="7" w:tplc="04090019" w:tentative="1">
+      <w:start w:val="1"/>
+      <w:numFmt w:val="lowerLetter"/>
+      <w:lvlText w:val="%8."/>
+      <w:lvlJc w:val="left"/>
+      <w:pPr>
+        <w:ind w:left="5760" w:hanging="360"/>
+      </w:pPr>
+    </w:lvl>
+    <w:lvl w:ilvl="8" w:tplc="0409001B" w:tentative="1">
+      <w:start w:val="1"/>
+      <w:numFmt w:val="lowerRoman"/>
+      <w:lvlText w:val="%9."/>
+      <w:lvlJc w:val="right"/>
+      <w:pPr>
+        <w:ind w:left="6480" w:hanging="180"/>
+      </w:pPr>
+    </w:lvl>
+  </w:abstractNum>
+  <w:abstractNum w:abstractNumId="1" w15:restartNumberingAfterBreak="0">
     <w:nsid w:val="455C241B"/>
     <w:multiLevelType w:val="hybridMultilevel"/>
     <w:tmpl w:val="EBE08CEE"/>
@@ -1112,7 +1377,7 @@
       </w:pPr>
     </w:lvl>
   </w:abstractNum>
-  <w:abstractNum w:abstractNumId="1" w15:restartNumberingAfterBreak="0">
+  <w:abstractNum w:abstractNumId="2" w15:restartNumberingAfterBreak="0">
     <w:nsid w:val="49697FC0"/>
     <w:multiLevelType w:val="hybridMultilevel"/>
     <w:tmpl w:val="92960F20"/>
@@ -1199,10 +1464,13 @@
     </w:lvl>
   </w:abstractNum>
   <w:num w:numId="1">
-    <w:abstractNumId w:val="0"/>
+    <w:abstractNumId w:val="1"/>
   </w:num>
   <w:num w:numId="2">
-    <w:abstractNumId w:val="1"/>
+    <w:abstractNumId w:val="2"/>
+  </w:num>
+  <w:num w:numId="3">
+    <w:abstractNumId w:val="0"/>
   </w:num>
 </w:numbering>
 </file>

</xml_diff>

<commit_message>
Data Visulation using ggplot
</commit_message>
<xml_diff>
--- a/hypothesis/Jayalakshmi Agrotech - case study/ANALYTICS EMPOWERING AGRICULTURE CASE QUESTIONS.docx
+++ b/hypothesis/Jayalakshmi Agrotech - case study/ANALYTICS EMPOWERING AGRICULTURE CASE QUESTIONS.docx
@@ -299,6 +299,8 @@
           <w:lang w:bidi="hi-IN"/>
         </w:rPr>
       </w:pPr>
+      <w:bookmarkStart w:id="0" w:name="_GoBack"/>
+      <w:bookmarkEnd w:id="0"/>
       <w:r>
         <w:rPr>
           <w:rFonts w:ascii="Times New Roman" w:eastAsia="MS Mincho" w:hAnsi="Times New Roman" w:cs="Times New Roman"/>
@@ -968,8 +970,6 @@
         <w:spacing w:line="276" w:lineRule="auto"/>
         <w:ind w:left="426" w:hanging="426"/>
       </w:pPr>
-      <w:bookmarkStart w:id="0" w:name="_GoBack"/>
-      <w:bookmarkEnd w:id="0"/>
     </w:p>
     <w:p>
       <w:pPr>
@@ -1298,7 +1298,7 @@
       <w:lvlText w:val="%1."/>
       <w:lvlJc w:val="left"/>
       <w:pPr>
-        <w:ind w:left="720" w:hanging="360"/>
+        <w:ind w:left="3510" w:hanging="360"/>
       </w:pPr>
       <w:rPr>
         <w:rFonts w:ascii="Times New Roman" w:hAnsi="Times New Roman" w:cs="Times New Roman" w:hint="default"/>

</xml_diff>

<commit_message>
Solutions for 5 and 7 are added
</commit_message>
<xml_diff>
--- a/hypothesis/Jayalakshmi Agrotech - case study/ANALYTICS EMPOWERING AGRICULTURE CASE QUESTIONS.docx
+++ b/hypothesis/Jayalakshmi Agrotech - case study/ANALYTICS EMPOWERING AGRICULTURE CASE QUESTIONS.docx
@@ -299,8 +299,6 @@
           <w:lang w:bidi="hi-IN"/>
         </w:rPr>
       </w:pPr>
-      <w:bookmarkStart w:id="0" w:name="_GoBack"/>
-      <w:bookmarkEnd w:id="0"/>
       <w:r>
         <w:rPr>
           <w:rFonts w:ascii="Times New Roman" w:eastAsia="MS Mincho" w:hAnsi="Times New Roman" w:cs="Times New Roman"/>
@@ -585,16 +583,16 @@
         </w:rPr>
         <w:t xml:space="preserve">Population mean </w:t>
       </w:r>
-      <w:proofErr w:type="spellStart"/>
-      <w:r>
-        <w:rPr>
-          <w:rFonts w:ascii="Times New Roman" w:eastAsia="MS Mincho" w:hAnsi="Times New Roman" w:cs="Times New Roman"/>
-          <w:bCs/>
-          <w:lang w:bidi="hi-IN"/>
-        </w:rPr>
-        <w:t>comparsion</w:t>
-      </w:r>
-      <w:proofErr w:type="spellEnd"/>
+      <w:r>
+        <w:rPr>
+          <w:rFonts w:ascii="Times New Roman" w:eastAsia="MS Mincho" w:hAnsi="Times New Roman" w:cs="Times New Roman"/>
+          <w:bCs/>
+          <w:lang w:bidi="hi-IN"/>
+        </w:rPr>
+        <w:t>comparison</w:t>
+      </w:r>
+      <w:bookmarkStart w:id="0" w:name="_GoBack"/>
+      <w:bookmarkEnd w:id="0"/>
       <w:r>
         <w:rPr>
           <w:rFonts w:ascii="Times New Roman" w:eastAsia="MS Mincho" w:hAnsi="Times New Roman" w:cs="Times New Roman"/>

</xml_diff>